<commit_message>
add new line in file 2
</commit_message>
<xml_diff>
--- a/TestFile2.docx
+++ b/TestFile2.docx
@@ -5,6 +5,11 @@
     <w:p>
       <w:r>
         <w:t>Add any text in file 2</w:t>
+      </w:r>
+    </w:p>
+    <w:p>
+      <w:r>
+        <w:t>Next line</w:t>
       </w:r>
       <w:bookmarkStart w:id="0" w:name="_GoBack"/>
       <w:bookmarkEnd w:id="0"/>

</xml_diff>

<commit_message>
new line in master
</commit_message>
<xml_diff>
--- a/TestFile2.docx
+++ b/TestFile2.docx
@@ -10,6 +10,11 @@
     <w:p>
       <w:r>
         <w:t>Next line</w:t>
+      </w:r>
+    </w:p>
+    <w:p>
+      <w:r>
+        <w:t>New line in master</w:t>
       </w:r>
       <w:bookmarkStart w:id="0" w:name="_GoBack"/>
       <w:bookmarkEnd w:id="0"/>

</xml_diff>

<commit_message>
new lien 2 in master
</commit_message>
<xml_diff>
--- a/TestFile2.docx
+++ b/TestFile2.docx
@@ -14,11 +14,29 @@
     </w:p>
     <w:p>
       <w:r>
-        <w:t>New line in master</w:t>
+        <w:t>New line</w:t>
+      </w:r>
+      <w:r>
+        <w:t>1</w:t>
+      </w:r>
+      <w:r>
+        <w:t xml:space="preserve"> in master</w:t>
+      </w:r>
+    </w:p>
+    <w:p>
+      <w:r>
+        <w:t>New line</w:t>
+      </w:r>
+      <w:r>
+        <w:t>2</w:t>
       </w:r>
       <w:bookmarkStart w:id="0" w:name="_GoBack"/>
       <w:bookmarkEnd w:id="0"/>
+      <w:r>
+        <w:t xml:space="preserve"> in master</w:t>
+      </w:r>
     </w:p>
+    <w:p/>
     <w:sectPr>
       <w:pgSz w:w="12240" w:h="15840"/>
       <w:pgMar w:top="1440" w:right="1440" w:bottom="1440" w:left="1440" w:header="720" w:footer="720" w:gutter="0"/>

</xml_diff>

<commit_message>
new line 3 in master
</commit_message>
<xml_diff>
--- a/TestFile2.docx
+++ b/TestFile2.docx
@@ -25,17 +25,23 @@
     </w:p>
     <w:p>
       <w:r>
+        <w:t>New line2 in master</w:t>
+      </w:r>
+    </w:p>
+    <w:p>
+      <w:r>
         <w:t>New line</w:t>
       </w:r>
       <w:r>
-        <w:t>2</w:t>
+        <w:t xml:space="preserve">3 </w:t>
       </w:r>
       <w:bookmarkStart w:id="0" w:name="_GoBack"/>
       <w:bookmarkEnd w:id="0"/>
       <w:r>
-        <w:t xml:space="preserve"> in master</w:t>
+        <w:t>in master</w:t>
       </w:r>
     </w:p>
+    <w:p/>
     <w:p/>
     <w:sectPr>
       <w:pgSz w:w="12240" w:h="15840"/>

</xml_diff>